<commit_message>
Arruma o que tem que ter na base
</commit_message>
<xml_diff>
--- a/System.docx
+++ b/System.docx
@@ -84,30 +84,20 @@
         <w:sym w:font="Wingdings" w:char="F0E8"/>
       </w:r>
       <w:r>
-        <w:t xml:space="preserve"> </w:t>
-      </w:r>
-      <w:proofErr w:type="spellStart"/>
-      <w:r>
-        <w:t>Qntd</w:t>
-      </w:r>
-      <w:proofErr w:type="spellEnd"/>
-      <w:r>
-        <w:br/>
-      </w:r>
-      <w:r>
-        <w:tab/>
-      </w:r>
-      <w:r>
-        <w:sym w:font="Wingdings" w:char="F0E8"/>
-      </w:r>
-      <w:r>
-        <w:t xml:space="preserve"> </w:t>
-      </w:r>
-      <w:proofErr w:type="spellStart"/>
-      <w:r>
-        <w:t>Descr</w:t>
-      </w:r>
-      <w:proofErr w:type="spellEnd"/>
+        <w:t xml:space="preserve"> Qntd</w:t>
+      </w:r>
+      <w:r>
+        <w:br/>
+      </w:r>
+      <w:r>
+        <w:tab/>
+      </w:r>
+      <w:r>
+        <w:sym w:font="Wingdings" w:char="F0E8"/>
+      </w:r>
+      <w:r>
+        <w:t xml:space="preserve"> Descr</w:t>
+      </w:r>
     </w:p>
     <w:p>
       <w:r>
@@ -212,30 +202,20 @@
         <w:sym w:font="Wingdings" w:char="F0E8"/>
       </w:r>
       <w:r>
-        <w:t xml:space="preserve"> Tipo (física ou virtual</w:t>
-      </w:r>
-      <w:proofErr w:type="gramStart"/>
-      <w:r>
-        <w:t>)</w:t>
-      </w:r>
-      <w:proofErr w:type="gramEnd"/>
-      <w:r>
-        <w:br/>
-      </w:r>
-      <w:r>
-        <w:tab/>
-      </w:r>
-      <w:r>
-        <w:sym w:font="Wingdings" w:char="F0E8"/>
-      </w:r>
-      <w:r>
-        <w:t xml:space="preserve"> </w:t>
-      </w:r>
-      <w:proofErr w:type="spellStart"/>
-      <w:r>
-        <w:t>Email</w:t>
-      </w:r>
-      <w:proofErr w:type="spellEnd"/>
+        <w:t xml:space="preserve"> Tipo (física ou virtual)</w:t>
+      </w:r>
+      <w:r>
+        <w:br/>
+      </w:r>
+      <w:r>
+        <w:tab/>
+      </w:r>
+      <w:r>
+        <w:sym w:font="Wingdings" w:char="F0E8"/>
+      </w:r>
+      <w:r>
+        <w:t xml:space="preserve"> Email</w:t>
+      </w:r>
       <w:r>
         <w:br/>
       </w:r>
@@ -248,22 +228,122 @@
       <w:r>
         <w:t xml:space="preserve"> Telefone</w:t>
       </w:r>
-      <w:r>
-        <w:br/>
-      </w:r>
-      <w:r>
-        <w:tab/>
-      </w:r>
-      <w:r>
-        <w:sym w:font="Wingdings" w:char="F0E8"/>
-      </w:r>
-      <w:r>
-        <w:t xml:space="preserve"> </w:t>
-      </w:r>
+    </w:p>
+    <w:p>
+      <w:r>
+        <w:t>Fornecedor</w:t>
+      </w:r>
+      <w:r>
+        <w:br/>
+      </w:r>
+      <w:r>
+        <w:tab/>
+      </w:r>
+      <w:r>
+        <w:sym w:font="Wingdings" w:char="F0E8"/>
+      </w:r>
+      <w:r>
+        <w:t xml:space="preserve"> Id</w:t>
+      </w:r>
+      <w:r>
+        <w:br/>
+      </w:r>
+      <w:r>
+        <w:tab/>
+      </w:r>
+      <w:r>
+        <w:sym w:font="Wingdings" w:char="F0E8"/>
+      </w:r>
+      <w:r>
+        <w:t xml:space="preserve"> Nome</w:t>
+      </w:r>
+      <w:r>
+        <w:br/>
+      </w:r>
+      <w:r>
+        <w:tab/>
+      </w:r>
+      <w:r>
+        <w:sym w:font="Wingdings" w:char="F0E8"/>
+      </w:r>
+      <w:r>
+        <w:t xml:space="preserve"> Empresa</w:t>
+      </w:r>
+      <w:r>
+        <w:br/>
+      </w:r>
+      <w:r>
+        <w:tab/>
+      </w:r>
+      <w:r>
+        <w:sym w:font="Wingdings" w:char="F0E8"/>
+      </w:r>
+      <w:r>
+        <w:t xml:space="preserve"> CNPJ</w:t>
+      </w:r>
+      <w:r>
+        <w:br/>
+      </w:r>
+      <w:r>
+        <w:tab/>
+      </w:r>
+      <w:r>
+        <w:sym w:font="Wingdings" w:char="F0E8"/>
+      </w:r>
+      <w:r>
+        <w:t xml:space="preserve"> Local</w:t>
+      </w:r>
+      <w:r>
+        <w:br/>
+      </w:r>
+      <w:r>
+        <w:tab/>
+      </w:r>
+      <w:r>
+        <w:sym w:font="Wingdings" w:char="F0E8"/>
+      </w:r>
+      <w:r>
+        <w:t xml:space="preserve"> Tipo (física ou virtual)</w:t>
+      </w:r>
+      <w:r>
+        <w:br/>
+      </w:r>
+      <w:r>
+        <w:tab/>
+      </w:r>
+      <w:r>
+        <w:sym w:font="Wingdings" w:char="F0E8"/>
+      </w:r>
+      <w:r>
+        <w:t xml:space="preserve"> Email</w:t>
+      </w:r>
+      <w:r>
+        <w:br/>
+      </w:r>
+      <w:r>
+        <w:tab/>
+      </w:r>
+      <w:r>
+        <w:sym w:font="Wingdings" w:char="F0E8"/>
+      </w:r>
+      <w:r>
+        <w:t xml:space="preserve"> Telefone</w:t>
+      </w:r>
+    </w:p>
+    <w:p>
+      <w:r>
+        <w:t>Entregar</w:t>
+      </w:r>
+    </w:p>
+    <w:p>
+      <w:r>
+        <w:t>Pedido</w:t>
+      </w:r>
+    </w:p>
+    <w:p>
       <w:bookmarkStart w:id="0" w:name="_GoBack"/>
       <w:bookmarkEnd w:id="0"/>
     </w:p>
-    <w:p/>
     <w:sectPr>
       <w:pgSz w:w="11906" w:h="16838"/>
       <w:pgMar w:top="1417" w:right="1701" w:bottom="1417" w:left="1701" w:header="708" w:footer="708" w:gutter="0"/>

</xml_diff>

<commit_message>
Faz o diagrama de DADOS
</commit_message>
<xml_diff>
--- a/System.docx
+++ b/System.docx
@@ -369,26 +369,170 @@
       <w:r>
         <w:t>Pedido</w:t>
       </w:r>
+      <w:r>
+        <w:br/>
+      </w:r>
+      <w:r>
+        <w:tab/>
+      </w:r>
+      <w:r>
+        <w:sym w:font="Wingdings" w:char="F0E8"/>
+      </w:r>
+      <w:r>
+        <w:t xml:space="preserve"> </w:t>
+      </w:r>
+      <w:proofErr w:type="spellStart"/>
+      <w:r>
+        <w:t>Id_produto</w:t>
+      </w:r>
+      <w:proofErr w:type="spellEnd"/>
+      <w:r>
+        <w:br/>
+      </w:r>
+      <w:r>
+        <w:tab/>
+      </w:r>
+      <w:r>
+        <w:sym w:font="Wingdings" w:char="F0E8"/>
+      </w:r>
+      <w:r>
+        <w:t xml:space="preserve"> </w:t>
+      </w:r>
+      <w:proofErr w:type="spellStart"/>
+      <w:r>
+        <w:t>Id_</w:t>
+      </w:r>
+      <w:r>
+        <w:t>pedido</w:t>
+      </w:r>
+      <w:bookmarkStart w:id="0" w:name="_GoBack"/>
+      <w:bookmarkEnd w:id="0"/>
+      <w:proofErr w:type="spellEnd"/>
+      <w:r>
+        <w:br/>
+      </w:r>
+      <w:r>
+        <w:tab/>
+      </w:r>
+      <w:r>
+        <w:sym w:font="Wingdings" w:char="F0E8"/>
+      </w:r>
+      <w:r>
+        <w:t xml:space="preserve"> </w:t>
+      </w:r>
+      <w:proofErr w:type="spellStart"/>
+      <w:r>
+        <w:t>Qnt</w:t>
+      </w:r>
+      <w:proofErr w:type="spellEnd"/>
+      <w:r>
+        <w:br/>
+      </w:r>
+      <w:r>
+        <w:tab/>
+      </w:r>
+      <w:r>
+        <w:sym w:font="Wingdings" w:char="F0E8"/>
+      </w:r>
+      <w:r>
+        <w:t xml:space="preserve"> Valor</w:t>
+      </w:r>
     </w:p>
     <w:p>
-      <w:r>
-        <w:t>Funcionário</w:t>
+      <w:proofErr w:type="spellStart"/>
+      <w:proofErr w:type="gramStart"/>
+      <w:r>
+        <w:t>Detalhe_</w:t>
+      </w:r>
+      <w:r>
+        <w:t>Pedido</w:t>
+      </w:r>
+      <w:proofErr w:type="spellEnd"/>
+      <w:proofErr w:type="gramEnd"/>
+      <w:r>
+        <w:br/>
+      </w:r>
+      <w:r>
+        <w:tab/>
+      </w:r>
+      <w:r>
+        <w:sym w:font="Wingdings" w:char="F0E8"/>
+      </w:r>
+      <w:r>
+        <w:t xml:space="preserve"> </w:t>
+      </w:r>
+      <w:proofErr w:type="spellStart"/>
+      <w:r>
+        <w:t>Id_</w:t>
+      </w:r>
+      <w:r>
+        <w:t>pedido</w:t>
+      </w:r>
+      <w:proofErr w:type="spellEnd"/>
+      <w:r>
+        <w:br/>
+      </w:r>
+      <w:r>
+        <w:tab/>
+      </w:r>
+      <w:r>
+        <w:sym w:font="Wingdings" w:char="F0E8"/>
+      </w:r>
+      <w:r>
+        <w:t xml:space="preserve"> </w:t>
+      </w:r>
+      <w:proofErr w:type="spellStart"/>
+      <w:r>
+        <w:t>Id_cliente</w:t>
+      </w:r>
+      <w:proofErr w:type="spellEnd"/>
+      <w:r>
+        <w:br/>
+      </w:r>
+      <w:r>
+        <w:tab/>
+      </w:r>
+      <w:r>
+        <w:sym w:font="Wingdings" w:char="F0E8"/>
+      </w:r>
+      <w:r>
+        <w:t xml:space="preserve"> </w:t>
+      </w:r>
+      <w:proofErr w:type="spellStart"/>
+      <w:r>
+        <w:t>Qnt</w:t>
+      </w:r>
+      <w:proofErr w:type="spellEnd"/>
+      <w:r>
+        <w:br/>
+      </w:r>
+      <w:r>
+        <w:tab/>
+      </w:r>
+      <w:r>
+        <w:sym w:font="Wingdings" w:char="F0E8"/>
+      </w:r>
+      <w:r>
+        <w:t xml:space="preserve"> Valor</w:t>
       </w:r>
     </w:p>
     <w:p>
       <w:r>
-        <w:t>Produção</w:t>
+        <w:lastRenderedPageBreak/>
+        <w:t>Funcionário</w:t>
       </w:r>
     </w:p>
     <w:p>
       <w:r>
-        <w:t>Usuário</w:t>
+        <w:t>Produção</w:t>
       </w:r>
     </w:p>
     <w:p>
-      <w:bookmarkStart w:id="0" w:name="_GoBack"/>
-      <w:bookmarkEnd w:id="0"/>
+      <w:r>
+        <w:t>Usuário</w:t>
+      </w:r>
     </w:p>
+    <w:p/>
     <w:sectPr>
       <w:pgSz w:w="11906" w:h="16838"/>
       <w:pgMar w:top="1417" w:right="1701" w:bottom="1417" w:left="1701" w:header="708" w:footer="708" w:gutter="0"/>

</xml_diff>